<commit_message>
Updated dev log, added Transform.cpp + Transform.h; worked on Component and GameObject classes
</commit_message>
<xml_diff>
--- a/dev-log.docx
+++ b/dev-log.docx
@@ -71,7 +71,7 @@
           </mc:Choice>
           <mc:Fallback>
             <w:pict>
-              <v:line w14:anchorId="28F12A83" id="Straight Connector 2" o:spid="_x0000_s1026" style="position:absolute;z-index:251659264;visibility:visible;mso-wrap-style:square;mso-wrap-distance-left:9pt;mso-wrap-distance-top:0;mso-wrap-distance-right:9pt;mso-wrap-distance-bottom:0;mso-position-horizontal:absolute;mso-position-horizontal-relative:text;mso-position-vertical:absolute;mso-position-vertical-relative:text" from="-41.25pt,29.25pt" to="521.25pt,29.25pt" o:gfxdata="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" strokecolor="#156082 [3204]" strokeweight=".5pt">
+              <v:line w14:anchorId="7F1056F9" id="Straight Connector 2" o:spid="_x0000_s1026" style="position:absolute;z-index:251659264;visibility:visible;mso-wrap-style:square;mso-wrap-distance-left:9pt;mso-wrap-distance-top:0;mso-wrap-distance-right:9pt;mso-wrap-distance-bottom:0;mso-position-horizontal:absolute;mso-position-horizontal-relative:text;mso-position-vertical:absolute;mso-position-vertical-relative:text" from="-41.25pt,29.25pt" to="521.25pt,29.25pt" o:gfxdata="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" strokecolor="#156082 [3204]" strokeweight=".5pt">
                 <v:stroke joinstyle="miter"/>
               </v:line>
             </w:pict>
@@ -633,10 +633,39 @@
         <w:t>Texture</w:t>
       </w:r>
     </w:p>
-    <w:p/>
-    <w:p>
-      <w:r>
-        <w:tab/>
+    <w:p>
+      <w:r>
+        <w:t>Things that</w:t>
+      </w:r>
+      <w:r>
+        <w:t xml:space="preserve"> need attention:</w:t>
+      </w:r>
+    </w:p>
+    <w:p>
+      <w:pPr>
+        <w:pStyle w:val="ListParagraph"/>
+        <w:numPr>
+          <w:ilvl w:val="0"/>
+          <w:numId w:val="1"/>
+        </w:numPr>
+      </w:pPr>
+      <w:r>
+        <w:t>Scene</w:t>
+      </w:r>
+      <w:r>
+        <w:t>.cpp (missing two methods)</w:t>
+      </w:r>
+    </w:p>
+    <w:p>
+      <w:pPr>
+        <w:pStyle w:val="ListParagraph"/>
+        <w:numPr>
+          <w:ilvl w:val="0"/>
+          <w:numId w:val="1"/>
+        </w:numPr>
+      </w:pPr>
+      <w:r>
+        <w:t>Memory management (how to handle it?)</w:t>
       </w:r>
     </w:p>
     <w:sectPr>

</xml_diff>